<commit_message>
FMEA: Rechtschreibfehler korrigiert, Warnsymbole herausgesucht
</commit_message>
<xml_diff>
--- a/RB-Blessing/Warnsymbole.docx
+++ b/RB-Blessing/Warnsymbole.docx
@@ -3,8 +3,346 @@
 <w:document xmlns:wpc="http://schemas.microsoft.com/office/word/2010/wordprocessingCanvas" xmlns:cx="http://schemas.microsoft.com/office/drawing/2014/chartex" xmlns:cx1="http://schemas.microsoft.com/office/drawing/2015/9/8/chartex" xmlns:cx2="http://schemas.microsoft.com/office/drawing/2015/10/21/chartex" xmlns:cx3="http://schemas.microsoft.com/office/drawing/2016/5/9/chartex" xmlns:cx4="http://schemas.microsoft.com/office/drawing/2016/5/10/chartex" xmlns:cx5="http://schemas.microsoft.com/office/drawing/2016/5/11/chartex" xmlns:cx6="http://schemas.microsoft.com/office/drawing/2016/5/12/chartex" xmlns:cx7="http://schemas.microsoft.com/office/drawing/2016/5/13/chartex" xmlns:cx8="http://schemas.microsoft.com/office/drawing/2016/5/14/chartex" xmlns:mc="http://schemas.openxmlformats.org/markup-compatibility/2006" xmlns:aink="http://schemas.microsoft.com/office/drawing/2016/ink" xmlns:am3d="http://schemas.microsoft.com/office/drawing/2017/model3d" xmlns:o="urn:schemas-microsoft-com:office:office" xmlns:r="http://schemas.openxmlformats.org/officeDocument/2006/relationships" xmlns:m="http://schemas.openxmlformats.org/officeDocument/2006/math" xmlns:v="urn:schemas-microsoft-com:vml" xmlns:wp14="http://schemas.microsoft.com/office/word/2010/wordprocessingDrawing" xmlns:wp="http://schemas.openxmlformats.org/drawingml/2006/wordprocessingDrawing" xmlns:w10="urn:schemas-microsoft-com:office:word" xmlns:w="http://schemas.openxmlformats.org/wordprocessingml/2006/main" xmlns:w14="http://schemas.microsoft.com/office/word/2010/wordml" xmlns:w15="http://schemas.microsoft.com/office/word/2012/wordml" xmlns:w16cid="http://schemas.microsoft.com/office/word/2016/wordml/cid" xmlns:w16se="http://schemas.microsoft.com/office/word/2015/wordml/symex" xmlns:wpg="http://schemas.microsoft.com/office/word/2010/wordprocessingGroup" xmlns:wpi="http://schemas.microsoft.com/office/word/2010/wordprocessingInk" xmlns:wne="http://schemas.microsoft.com/office/word/2006/wordml" xmlns:wps="http://schemas.microsoft.com/office/word/2010/wordprocessingShape" mc:Ignorable="w14 w15 w16se w16cid wp14">
   <w:body>
     <w:p>
-      <w:r>
-        <w:t>Warnsymbole</w:t>
+      <w:pPr>
+        <w:pStyle w:val="berschrift1"/>
+      </w:pPr>
+      <w:r>
+        <w:t xml:space="preserve">Maßnahmen: Warn-, Gebots- und Verbotszeichen und Gefahrensymbole verwenden  </w:t>
+      </w:r>
+    </w:p>
+    <w:p/>
+    <w:p>
+      <w:pPr>
+        <w:rPr>
+          <w:highlight w:val="yellow"/>
+        </w:rPr>
+      </w:pPr>
+      <w:r>
+        <w:t xml:space="preserve">Nr. 14: </w:t>
+      </w:r>
+      <w:r>
+        <w:rPr>
+          <w:highlight w:val="yellow"/>
+        </w:rPr>
+        <w:t>Warnzeichen „Warnung vor elektrischer Spannung“</w:t>
+      </w:r>
+    </w:p>
+    <w:p>
+      <w:pPr>
+        <w:rPr>
+          <w:highlight w:val="yellow"/>
+        </w:rPr>
+      </w:pPr>
+      <w:r>
+        <w:t>Nr. 15:</w:t>
+      </w:r>
+      <w:r>
+        <w:t xml:space="preserve"> </w:t>
+      </w:r>
+      <w:r>
+        <w:rPr>
+          <w:highlight w:val="yellow"/>
+        </w:rPr>
+        <w:t>Warnzeichen „Warnung vor elektrischer Spannung“</w:t>
+      </w:r>
+    </w:p>
+    <w:p>
+      <w:pPr>
+        <w:rPr>
+          <w:highlight w:val="yellow"/>
+        </w:rPr>
+      </w:pPr>
+      <w:r>
+        <w:t>Nr. 16:</w:t>
+      </w:r>
+      <w:r>
+        <w:t xml:space="preserve"> </w:t>
+      </w:r>
+      <w:r>
+        <w:rPr>
+          <w:highlight w:val="yellow"/>
+        </w:rPr>
+        <w:t>Warnzeichen „Warnung vor elektrischer Spannung“</w:t>
+      </w:r>
+    </w:p>
+    <w:p>
+      <w:pPr>
+        <w:rPr>
+          <w:highlight w:val="yellow"/>
+        </w:rPr>
+      </w:pPr>
+      <w:r>
+        <w:t>Nr. 17:</w:t>
+      </w:r>
+      <w:r>
+        <w:t xml:space="preserve"> </w:t>
+      </w:r>
+      <w:r>
+        <w:rPr>
+          <w:highlight w:val="yellow"/>
+        </w:rPr>
+        <w:t>Warnzeichen „Warnung vor elektrischer Spannung“</w:t>
+      </w:r>
+    </w:p>
+    <w:p>
+      <w:r>
+        <w:t xml:space="preserve">Nr. 34: </w:t>
+      </w:r>
+      <w:r>
+        <w:rPr>
+          <w:highlight w:val="green"/>
+        </w:rPr>
+        <w:t>Gebotszeichen „Gehörschutz benutzen“</w:t>
+      </w:r>
+    </w:p>
+    <w:p>
+      <w:pPr>
+        <w:rPr>
+          <w:highlight w:val="yellow"/>
+        </w:rPr>
+      </w:pPr>
+      <w:r>
+        <w:t>Nr. 39:</w:t>
+      </w:r>
+      <w:r>
+        <w:t xml:space="preserve"> </w:t>
+      </w:r>
+      <w:r>
+        <w:rPr>
+          <w:highlight w:val="yellow"/>
+        </w:rPr>
+        <w:t>Warnzeichen „Warnung vor herabfallenden Gegenständen“</w:t>
+      </w:r>
+    </w:p>
+    <w:p>
+      <w:pPr>
+        <w:rPr>
+          <w:highlight w:val="yellow"/>
+        </w:rPr>
+      </w:pPr>
+      <w:r>
+        <w:tab/>
+      </w:r>
+      <w:r>
+        <w:rPr>
+          <w:highlight w:val="yellow"/>
+        </w:rPr>
+        <w:t>Warnzeichen „Warnung vor Hindernissen am Boden“</w:t>
+      </w:r>
+    </w:p>
+    <w:p>
+      <w:pPr>
+        <w:rPr>
+          <w:highlight w:val="cyan"/>
+        </w:rPr>
+      </w:pPr>
+      <w:r>
+        <w:t xml:space="preserve">Nr. 43: </w:t>
+      </w:r>
+      <w:r>
+        <w:rPr>
+          <w:highlight w:val="cyan"/>
+        </w:rPr>
+        <w:t>Verbotszeichen „Benutzen von Handschuhen verboten“</w:t>
+      </w:r>
+    </w:p>
+    <w:p>
+      <w:pPr>
+        <w:rPr>
+          <w:highlight w:val="cyan"/>
+        </w:rPr>
+      </w:pPr>
+      <w:r>
+        <w:tab/>
+      </w:r>
+      <w:r>
+        <w:rPr>
+          <w:highlight w:val="cyan"/>
+        </w:rPr>
+        <w:t>Verbotszeichen „Hineinfassen verboten“</w:t>
+      </w:r>
+    </w:p>
+    <w:p>
+      <w:pPr>
+        <w:rPr>
+          <w:highlight w:val="cyan"/>
+        </w:rPr>
+      </w:pPr>
+      <w:r>
+        <w:tab/>
+      </w:r>
+      <w:r>
+        <w:rPr>
+          <w:highlight w:val="cyan"/>
+        </w:rPr>
+        <w:t>Verbotszeichen „Zutritt für Unbefugte verboten“</w:t>
+      </w:r>
+    </w:p>
+    <w:p>
+      <w:pPr>
+        <w:rPr>
+          <w:highlight w:val="yellow"/>
+        </w:rPr>
+      </w:pPr>
+      <w:r>
+        <w:tab/>
+      </w:r>
+      <w:r>
+        <w:rPr>
+          <w:highlight w:val="yellow"/>
+        </w:rPr>
+        <w:t>Warnzeichen „Warnung vor automatischen Anlauf“</w:t>
+      </w:r>
+    </w:p>
+    <w:p>
+      <w:pPr>
+        <w:rPr>
+          <w:highlight w:val="yellow"/>
+        </w:rPr>
+      </w:pPr>
+      <w:r>
+        <w:tab/>
+      </w:r>
+      <w:r>
+        <w:rPr>
+          <w:highlight w:val="yellow"/>
+        </w:rPr>
+        <w:t>Warnzeichen „Warnung vor Handverletzungen“</w:t>
+      </w:r>
+    </w:p>
+    <w:p>
+      <w:pPr>
+        <w:rPr>
+          <w:highlight w:val="yellow"/>
+        </w:rPr>
+      </w:pPr>
+      <w:r>
+        <w:t>Nr. 51:</w:t>
+      </w:r>
+      <w:r>
+        <w:t xml:space="preserve"> </w:t>
+      </w:r>
+      <w:r>
+        <w:rPr>
+          <w:highlight w:val="yellow"/>
+        </w:rPr>
+        <w:t>Warnzeichen „Warnung vor herabfallenden Gegenständen“</w:t>
+      </w:r>
+    </w:p>
+    <w:p>
+      <w:pPr>
+        <w:rPr>
+          <w:highlight w:val="magenta"/>
+        </w:rPr>
+      </w:pPr>
+      <w:r>
+        <w:t>Nr. 58:</w:t>
+      </w:r>
+      <w:r>
+        <w:t xml:space="preserve"> </w:t>
+      </w:r>
+      <w:r>
+        <w:rPr>
+          <w:highlight w:val="magenta"/>
+        </w:rPr>
+        <w:t>Gefahrensymbol „Umweltgefährlich“</w:t>
+      </w:r>
+    </w:p>
+    <w:p>
+      <w:pPr>
+        <w:rPr>
+          <w:highlight w:val="yellow"/>
+        </w:rPr>
+      </w:pPr>
+      <w:r>
+        <w:tab/>
+      </w:r>
+      <w:r>
+        <w:rPr>
+          <w:highlight w:val="yellow"/>
+        </w:rPr>
+        <w:t>Warnzeichen „Warnung vor feuergefährlichen Stoffen“</w:t>
+      </w:r>
+    </w:p>
+    <w:p>
+      <w:pPr>
+        <w:rPr>
+          <w:highlight w:val="magenta"/>
+        </w:rPr>
+      </w:pPr>
+      <w:r>
+        <w:t>N</w:t>
+      </w:r>
+      <w:r>
+        <w:t>r. 59:</w:t>
+      </w:r>
+      <w:r>
+        <w:t xml:space="preserve"> </w:t>
+      </w:r>
+      <w:r>
+        <w:rPr>
+          <w:highlight w:val="magenta"/>
+        </w:rPr>
+        <w:t>Gefahrensymbol „Umweltgefährlich“</w:t>
+      </w:r>
+    </w:p>
+    <w:p>
+      <w:pPr>
+        <w:rPr>
+          <w:highlight w:val="yellow"/>
+        </w:rPr>
+      </w:pPr>
+      <w:r>
+        <w:tab/>
+      </w:r>
+      <w:r>
+        <w:rPr>
+          <w:highlight w:val="yellow"/>
+        </w:rPr>
+        <w:t>Warnzeichen „Warnung vor feuergefährlichen Stoffen“</w:t>
+      </w:r>
+    </w:p>
+    <w:p>
+      <w:pPr>
+        <w:rPr>
+          <w:highlight w:val="magenta"/>
+        </w:rPr>
+      </w:pPr>
+      <w:r>
+        <w:t xml:space="preserve">Nr. 61: </w:t>
+      </w:r>
+      <w:r>
+        <w:rPr>
+          <w:highlight w:val="magenta"/>
+        </w:rPr>
+        <w:t>Gefahrensymbol „Umweltgefährlich“</w:t>
+      </w:r>
+    </w:p>
+    <w:p>
+      <w:r>
+        <w:tab/>
+      </w:r>
+      <w:r>
+        <w:rPr>
+          <w:highlight w:val="yellow"/>
+        </w:rPr>
+        <w:t>Warnzeichen „Warnung vor feuergefährlichen Stoffen“</w:t>
+      </w:r>
+    </w:p>
+    <w:p/>
+    <w:p/>
+    <w:p>
+      <w:pPr>
+        <w:pStyle w:val="berschrift2"/>
+      </w:pPr>
+      <w:r>
+        <w:t xml:space="preserve">Zusätzliche, sinnvolle </w:t>
+      </w:r>
+      <w:r>
+        <w:t>Verbotszeichen</w:t>
+      </w:r>
+      <w:r>
+        <w:t>:</w:t>
       </w:r>
     </w:p>
     <w:p>
@@ -16,18 +354,19 @@
         </w:numPr>
       </w:pPr>
       <w:r>
-        <w:t>W024 Warnung vor Handverletzungen</w:t>
-      </w:r>
-    </w:p>
-    <w:p>
-      <w:r>
-        <w:t>Gebotszeichen</w:t>
-      </w:r>
-    </w:p>
-    <w:p/>
-    <w:p>
-      <w:r>
-        <w:t>Verbotszeichen</w:t>
+        <w:t>Verbotszeichen:</w:t>
+      </w:r>
+      <w:r>
+        <w:t xml:space="preserve"> </w:t>
+      </w:r>
+      <w:r>
+        <w:t>„</w:t>
+      </w:r>
+      <w:r>
+        <w:t>Sitzen verboten</w:t>
+      </w:r>
+      <w:r>
+        <w:t>“</w:t>
       </w:r>
     </w:p>
     <w:p>
@@ -39,7 +378,10 @@
         </w:numPr>
       </w:pPr>
       <w:r>
-        <w:t>P010 Berühren verboten</w:t>
+        <w:t>Verbotszeichen: „Aufsteigen verboten</w:t>
+      </w:r>
+      <w:r>
+        <w:t>“</w:t>
       </w:r>
     </w:p>
     <w:p>
@@ -51,7 +393,27 @@
         </w:numPr>
       </w:pPr>
       <w:r>
-        <w:t>P015 Hineinfassen verboten</w:t>
+        <w:t>Verbotszeichen: „Betreten der Fläche verboten</w:t>
+      </w:r>
+      <w:r>
+        <w:t>“</w:t>
+      </w:r>
+    </w:p>
+    <w:p/>
+    <w:p>
+      <w:pPr>
+        <w:pStyle w:val="berschrift2"/>
+      </w:pPr>
+      <w:r>
+        <w:t>Zusammenfassung:</w:t>
+      </w:r>
+    </w:p>
+    <w:p>
+      <w:r>
+        <w:rPr>
+          <w:highlight w:val="yellow"/>
+        </w:rPr>
+        <w:t>Warnzeichen:</w:t>
       </w:r>
     </w:p>
     <w:p>
@@ -59,11 +421,11 @@
         <w:pStyle w:val="Listenabsatz"/>
         <w:numPr>
           <w:ilvl w:val="0"/>
-          <w:numId w:val="2"/>
+          <w:numId w:val="5"/>
         </w:numPr>
       </w:pPr>
       <w:r>
-        <w:t>P018 Sitzen verboten</w:t>
+        <w:t>Warnung vor elektrischer Spannung</w:t>
       </w:r>
     </w:p>
     <w:p>
@@ -71,11 +433,11 @@
         <w:pStyle w:val="Listenabsatz"/>
         <w:numPr>
           <w:ilvl w:val="0"/>
-          <w:numId w:val="2"/>
+          <w:numId w:val="5"/>
         </w:numPr>
       </w:pPr>
       <w:r>
-        <w:t>P019 Aufsteigen verboten</w:t>
+        <w:t>Warnung vor herabfallenden Gegenständen</w:t>
       </w:r>
     </w:p>
     <w:p>
@@ -83,17 +445,12 @@
         <w:pStyle w:val="Listenabsatz"/>
         <w:numPr>
           <w:ilvl w:val="0"/>
-          <w:numId w:val="2"/>
+          <w:numId w:val="5"/>
         </w:numPr>
       </w:pPr>
       <w:r>
-        <w:t>P024 Betreten der Fläche verboten</w:t>
-      </w:r>
-    </w:p>
-    <w:p/>
-    <w:p>
-      <w:r>
-        <w:t>Gefahrensymbole</w:t>
+        <w:lastRenderedPageBreak/>
+        <w:t>Warnung vor Hindernissen am Boden</w:t>
       </w:r>
     </w:p>
     <w:p>
@@ -101,12 +458,160 @@
         <w:pStyle w:val="Listenabsatz"/>
         <w:numPr>
           <w:ilvl w:val="0"/>
-          <w:numId w:val="3"/>
+          <w:numId w:val="5"/>
         </w:numPr>
       </w:pPr>
+      <w:r>
+        <w:t>Warnung vor automatischen Anlauf</w:t>
+      </w:r>
+    </w:p>
+    <w:p>
+      <w:pPr>
+        <w:pStyle w:val="Listenabsatz"/>
+        <w:numPr>
+          <w:ilvl w:val="0"/>
+          <w:numId w:val="5"/>
+        </w:numPr>
+      </w:pPr>
+      <w:r>
+        <w:t>Warnung vor Handverletzungen</w:t>
+      </w:r>
+    </w:p>
+    <w:p>
+      <w:pPr>
+        <w:pStyle w:val="Listenabsatz"/>
+        <w:numPr>
+          <w:ilvl w:val="0"/>
+          <w:numId w:val="5"/>
+        </w:numPr>
+      </w:pPr>
+      <w:r>
+        <w:t>Warnung vor feuergefährlichen Stoffen</w:t>
+      </w:r>
+    </w:p>
+    <w:p>
+      <w:r>
+        <w:rPr>
+          <w:highlight w:val="green"/>
+        </w:rPr>
+        <w:t>Gebotszeichen:</w:t>
+      </w:r>
+    </w:p>
+    <w:p>
+      <w:pPr>
+        <w:pStyle w:val="Listenabsatz"/>
+        <w:numPr>
+          <w:ilvl w:val="0"/>
+          <w:numId w:val="6"/>
+        </w:numPr>
+      </w:pPr>
+      <w:r>
+        <w:t>Gehörschutz benutzen</w:t>
+      </w:r>
+    </w:p>
+    <w:p>
+      <w:r>
+        <w:rPr>
+          <w:highlight w:val="cyan"/>
+        </w:rPr>
+        <w:t>Verbotszeichen:</w:t>
+      </w:r>
+    </w:p>
+    <w:p>
+      <w:pPr>
+        <w:pStyle w:val="Listenabsatz"/>
+        <w:numPr>
+          <w:ilvl w:val="0"/>
+          <w:numId w:val="6"/>
+        </w:numPr>
+      </w:pPr>
+      <w:r>
+        <w:t>Benutzen von Handschuhen verboten</w:t>
+      </w:r>
+    </w:p>
+    <w:p>
+      <w:pPr>
+        <w:pStyle w:val="Listenabsatz"/>
+        <w:numPr>
+          <w:ilvl w:val="0"/>
+          <w:numId w:val="6"/>
+        </w:numPr>
+      </w:pPr>
+      <w:r>
+        <w:t>Hineinfassen verboten</w:t>
+      </w:r>
+    </w:p>
+    <w:p>
+      <w:pPr>
+        <w:pStyle w:val="Listenabsatz"/>
+        <w:numPr>
+          <w:ilvl w:val="0"/>
+          <w:numId w:val="6"/>
+        </w:numPr>
+      </w:pPr>
+      <w:r>
+        <w:t>Zutritt für Unbefugte verboten</w:t>
+      </w:r>
+    </w:p>
+    <w:p>
+      <w:pPr>
+        <w:pStyle w:val="Listenabsatz"/>
+        <w:numPr>
+          <w:ilvl w:val="0"/>
+          <w:numId w:val="6"/>
+        </w:numPr>
+      </w:pPr>
+      <w:r>
+        <w:t>(Sitzen verboten)</w:t>
+      </w:r>
+    </w:p>
+    <w:p>
+      <w:pPr>
+        <w:pStyle w:val="Listenabsatz"/>
+        <w:numPr>
+          <w:ilvl w:val="0"/>
+          <w:numId w:val="6"/>
+        </w:numPr>
+      </w:pPr>
+      <w:r>
+        <w:t>(Aufsteigen verboten)</w:t>
+      </w:r>
+    </w:p>
+    <w:p>
+      <w:pPr>
+        <w:pStyle w:val="Listenabsatz"/>
+        <w:numPr>
+          <w:ilvl w:val="0"/>
+          <w:numId w:val="6"/>
+        </w:numPr>
+      </w:pPr>
+      <w:r>
+        <w:t>(Betreten der Fläche verboten)</w:t>
+      </w:r>
       <w:bookmarkStart w:id="0" w:name="_GoBack"/>
       <w:bookmarkEnd w:id="0"/>
     </w:p>
+    <w:p>
+      <w:r>
+        <w:rPr>
+          <w:highlight w:val="magenta"/>
+        </w:rPr>
+        <w:t>Gefahrensymbol:</w:t>
+      </w:r>
+    </w:p>
+    <w:p>
+      <w:pPr>
+        <w:pStyle w:val="Listenabsatz"/>
+        <w:numPr>
+          <w:ilvl w:val="0"/>
+          <w:numId w:val="7"/>
+        </w:numPr>
+      </w:pPr>
+      <w:r>
+        <w:t>Umweltgefährlich</w:t>
+      </w:r>
+    </w:p>
+    <w:p/>
     <w:sectPr>
       <w:pgSz w:w="11906" w:h="16838"/>
       <w:pgMar w:top="1417" w:right="1417" w:bottom="1134" w:left="1417" w:header="708" w:footer="708" w:gutter="0"/>
@@ -120,6 +625,119 @@
 <file path=word/numbering.xml><?xml version="1.0" encoding="utf-8"?>
 <w:numbering xmlns:wpc="http://schemas.microsoft.com/office/word/2010/wordprocessingCanvas" xmlns:cx="http://schemas.microsoft.com/office/drawing/2014/chartex" xmlns:cx1="http://schemas.microsoft.com/office/drawing/2015/9/8/chartex" xmlns:cx2="http://schemas.microsoft.com/office/drawing/2015/10/21/chartex" xmlns:cx3="http://schemas.microsoft.com/office/drawing/2016/5/9/chartex" xmlns:cx4="http://schemas.microsoft.com/office/drawing/2016/5/10/chartex" xmlns:cx5="http://schemas.microsoft.com/office/drawing/2016/5/11/chartex" xmlns:cx6="http://schemas.microsoft.com/office/drawing/2016/5/12/chartex" xmlns:cx7="http://schemas.microsoft.com/office/drawing/2016/5/13/chartex" xmlns:cx8="http://schemas.microsoft.com/office/drawing/2016/5/14/chartex" xmlns:mc="http://schemas.openxmlformats.org/markup-compatibility/2006" xmlns:aink="http://schemas.microsoft.com/office/drawing/2016/ink" xmlns:am3d="http://schemas.microsoft.com/office/drawing/2017/model3d" xmlns:o="urn:schemas-microsoft-com:office:office" xmlns:r="http://schemas.openxmlformats.org/officeDocument/2006/relationships" xmlns:m="http://schemas.openxmlformats.org/officeDocument/2006/math" xmlns:v="urn:schemas-microsoft-com:vml" xmlns:wp14="http://schemas.microsoft.com/office/word/2010/wordprocessingDrawing" xmlns:wp="http://schemas.openxmlformats.org/drawingml/2006/wordprocessingDrawing" xmlns:w10="urn:schemas-microsoft-com:office:word" xmlns:w="http://schemas.openxmlformats.org/wordprocessingml/2006/main" xmlns:w14="http://schemas.microsoft.com/office/word/2010/wordml" xmlns:w15="http://schemas.microsoft.com/office/word/2012/wordml" xmlns:w16cid="http://schemas.microsoft.com/office/word/2016/wordml/cid" xmlns:w16se="http://schemas.microsoft.com/office/word/2015/wordml/symex" xmlns:wpg="http://schemas.microsoft.com/office/word/2010/wordprocessingGroup" xmlns:wpi="http://schemas.microsoft.com/office/word/2010/wordprocessingInk" xmlns:wne="http://schemas.microsoft.com/office/word/2006/wordml" xmlns:wps="http://schemas.microsoft.com/office/word/2010/wordprocessingShape" mc:Ignorable="w14 w15 w16se w16cid wp14">
   <w:abstractNum w:abstractNumId="0" w15:restartNumberingAfterBreak="0">
+    <w:nsid w:val="02825A20"/>
+    <w:multiLevelType w:val="hybridMultilevel"/>
+    <w:tmpl w:val="687018EE"/>
+    <w:lvl w:ilvl="0" w:tplc="04070001">
+      <w:start w:val="1"/>
+      <w:numFmt w:val="bullet"/>
+      <w:lvlText w:val=""/>
+      <w:lvlJc w:val="left"/>
+      <w:pPr>
+        <w:ind w:left="720" w:hanging="360"/>
+      </w:pPr>
+      <w:rPr>
+        <w:rFonts w:ascii="Symbol" w:hAnsi="Symbol" w:hint="default"/>
+      </w:rPr>
+    </w:lvl>
+    <w:lvl w:ilvl="1" w:tplc="04070003" w:tentative="1">
+      <w:start w:val="1"/>
+      <w:numFmt w:val="bullet"/>
+      <w:lvlText w:val="o"/>
+      <w:lvlJc w:val="left"/>
+      <w:pPr>
+        <w:ind w:left="1440" w:hanging="360"/>
+      </w:pPr>
+      <w:rPr>
+        <w:rFonts w:ascii="Courier New" w:hAnsi="Courier New" w:cs="Courier New" w:hint="default"/>
+      </w:rPr>
+    </w:lvl>
+    <w:lvl w:ilvl="2" w:tplc="04070005" w:tentative="1">
+      <w:start w:val="1"/>
+      <w:numFmt w:val="bullet"/>
+      <w:lvlText w:val=""/>
+      <w:lvlJc w:val="left"/>
+      <w:pPr>
+        <w:ind w:left="2160" w:hanging="360"/>
+      </w:pPr>
+      <w:rPr>
+        <w:rFonts w:ascii="Wingdings" w:hAnsi="Wingdings" w:hint="default"/>
+      </w:rPr>
+    </w:lvl>
+    <w:lvl w:ilvl="3" w:tplc="04070001" w:tentative="1">
+      <w:start w:val="1"/>
+      <w:numFmt w:val="bullet"/>
+      <w:lvlText w:val=""/>
+      <w:lvlJc w:val="left"/>
+      <w:pPr>
+        <w:ind w:left="2880" w:hanging="360"/>
+      </w:pPr>
+      <w:rPr>
+        <w:rFonts w:ascii="Symbol" w:hAnsi="Symbol" w:hint="default"/>
+      </w:rPr>
+    </w:lvl>
+    <w:lvl w:ilvl="4" w:tplc="04070003" w:tentative="1">
+      <w:start w:val="1"/>
+      <w:numFmt w:val="bullet"/>
+      <w:lvlText w:val="o"/>
+      <w:lvlJc w:val="left"/>
+      <w:pPr>
+        <w:ind w:left="3600" w:hanging="360"/>
+      </w:pPr>
+      <w:rPr>
+        <w:rFonts w:ascii="Courier New" w:hAnsi="Courier New" w:cs="Courier New" w:hint="default"/>
+      </w:rPr>
+    </w:lvl>
+    <w:lvl w:ilvl="5" w:tplc="04070005" w:tentative="1">
+      <w:start w:val="1"/>
+      <w:numFmt w:val="bullet"/>
+      <w:lvlText w:val=""/>
+      <w:lvlJc w:val="left"/>
+      <w:pPr>
+        <w:ind w:left="4320" w:hanging="360"/>
+      </w:pPr>
+      <w:rPr>
+        <w:rFonts w:ascii="Wingdings" w:hAnsi="Wingdings" w:hint="default"/>
+      </w:rPr>
+    </w:lvl>
+    <w:lvl w:ilvl="6" w:tplc="04070001" w:tentative="1">
+      <w:start w:val="1"/>
+      <w:numFmt w:val="bullet"/>
+      <w:lvlText w:val=""/>
+      <w:lvlJc w:val="left"/>
+      <w:pPr>
+        <w:ind w:left="5040" w:hanging="360"/>
+      </w:pPr>
+      <w:rPr>
+        <w:rFonts w:ascii="Symbol" w:hAnsi="Symbol" w:hint="default"/>
+      </w:rPr>
+    </w:lvl>
+    <w:lvl w:ilvl="7" w:tplc="04070003" w:tentative="1">
+      <w:start w:val="1"/>
+      <w:numFmt w:val="bullet"/>
+      <w:lvlText w:val="o"/>
+      <w:lvlJc w:val="left"/>
+      <w:pPr>
+        <w:ind w:left="5760" w:hanging="360"/>
+      </w:pPr>
+      <w:rPr>
+        <w:rFonts w:ascii="Courier New" w:hAnsi="Courier New" w:cs="Courier New" w:hint="default"/>
+      </w:rPr>
+    </w:lvl>
+    <w:lvl w:ilvl="8" w:tplc="04070005" w:tentative="1">
+      <w:start w:val="1"/>
+      <w:numFmt w:val="bullet"/>
+      <w:lvlText w:val=""/>
+      <w:lvlJc w:val="left"/>
+      <w:pPr>
+        <w:ind w:left="6480" w:hanging="360"/>
+      </w:pPr>
+      <w:rPr>
+        <w:rFonts w:ascii="Wingdings" w:hAnsi="Wingdings" w:hint="default"/>
+      </w:rPr>
+    </w:lvl>
+  </w:abstractNum>
+  <w:abstractNum w:abstractNumId="1" w15:restartNumberingAfterBreak="0">
     <w:nsid w:val="0985613D"/>
     <w:multiLevelType w:val="hybridMultilevel"/>
     <w:tmpl w:val="581CC424"/>
@@ -232,7 +850,7 @@
       </w:rPr>
     </w:lvl>
   </w:abstractNum>
-  <w:abstractNum w:abstractNumId="1" w15:restartNumberingAfterBreak="0">
+  <w:abstractNum w:abstractNumId="2" w15:restartNumberingAfterBreak="0">
     <w:nsid w:val="0E54503C"/>
     <w:multiLevelType w:val="hybridMultilevel"/>
     <w:tmpl w:val="E9CCC1CC"/>
@@ -345,7 +963,7 @@
       </w:rPr>
     </w:lvl>
   </w:abstractNum>
-  <w:abstractNum w:abstractNumId="2" w15:restartNumberingAfterBreak="0">
+  <w:abstractNum w:abstractNumId="3" w15:restartNumberingAfterBreak="0">
     <w:nsid w:val="2EF411E2"/>
     <w:multiLevelType w:val="hybridMultilevel"/>
     <w:tmpl w:val="9ADA45BA"/>
@@ -458,14 +1076,365 @@
       </w:rPr>
     </w:lvl>
   </w:abstractNum>
+  <w:abstractNum w:abstractNumId="4" w15:restartNumberingAfterBreak="0">
+    <w:nsid w:val="4CBE5247"/>
+    <w:multiLevelType w:val="hybridMultilevel"/>
+    <w:tmpl w:val="503A1EC2"/>
+    <w:lvl w:ilvl="0" w:tplc="04070001">
+      <w:start w:val="1"/>
+      <w:numFmt w:val="bullet"/>
+      <w:lvlText w:val=""/>
+      <w:lvlJc w:val="left"/>
+      <w:pPr>
+        <w:ind w:left="720" w:hanging="360"/>
+      </w:pPr>
+      <w:rPr>
+        <w:rFonts w:ascii="Symbol" w:hAnsi="Symbol" w:hint="default"/>
+      </w:rPr>
+    </w:lvl>
+    <w:lvl w:ilvl="1" w:tplc="04070003" w:tentative="1">
+      <w:start w:val="1"/>
+      <w:numFmt w:val="bullet"/>
+      <w:lvlText w:val="o"/>
+      <w:lvlJc w:val="left"/>
+      <w:pPr>
+        <w:ind w:left="1440" w:hanging="360"/>
+      </w:pPr>
+      <w:rPr>
+        <w:rFonts w:ascii="Courier New" w:hAnsi="Courier New" w:cs="Courier New" w:hint="default"/>
+      </w:rPr>
+    </w:lvl>
+    <w:lvl w:ilvl="2" w:tplc="04070005" w:tentative="1">
+      <w:start w:val="1"/>
+      <w:numFmt w:val="bullet"/>
+      <w:lvlText w:val=""/>
+      <w:lvlJc w:val="left"/>
+      <w:pPr>
+        <w:ind w:left="2160" w:hanging="360"/>
+      </w:pPr>
+      <w:rPr>
+        <w:rFonts w:ascii="Wingdings" w:hAnsi="Wingdings" w:hint="default"/>
+      </w:rPr>
+    </w:lvl>
+    <w:lvl w:ilvl="3" w:tplc="04070001" w:tentative="1">
+      <w:start w:val="1"/>
+      <w:numFmt w:val="bullet"/>
+      <w:lvlText w:val=""/>
+      <w:lvlJc w:val="left"/>
+      <w:pPr>
+        <w:ind w:left="2880" w:hanging="360"/>
+      </w:pPr>
+      <w:rPr>
+        <w:rFonts w:ascii="Symbol" w:hAnsi="Symbol" w:hint="default"/>
+      </w:rPr>
+    </w:lvl>
+    <w:lvl w:ilvl="4" w:tplc="04070003" w:tentative="1">
+      <w:start w:val="1"/>
+      <w:numFmt w:val="bullet"/>
+      <w:lvlText w:val="o"/>
+      <w:lvlJc w:val="left"/>
+      <w:pPr>
+        <w:ind w:left="3600" w:hanging="360"/>
+      </w:pPr>
+      <w:rPr>
+        <w:rFonts w:ascii="Courier New" w:hAnsi="Courier New" w:cs="Courier New" w:hint="default"/>
+      </w:rPr>
+    </w:lvl>
+    <w:lvl w:ilvl="5" w:tplc="04070005" w:tentative="1">
+      <w:start w:val="1"/>
+      <w:numFmt w:val="bullet"/>
+      <w:lvlText w:val=""/>
+      <w:lvlJc w:val="left"/>
+      <w:pPr>
+        <w:ind w:left="4320" w:hanging="360"/>
+      </w:pPr>
+      <w:rPr>
+        <w:rFonts w:ascii="Wingdings" w:hAnsi="Wingdings" w:hint="default"/>
+      </w:rPr>
+    </w:lvl>
+    <w:lvl w:ilvl="6" w:tplc="04070001" w:tentative="1">
+      <w:start w:val="1"/>
+      <w:numFmt w:val="bullet"/>
+      <w:lvlText w:val=""/>
+      <w:lvlJc w:val="left"/>
+      <w:pPr>
+        <w:ind w:left="5040" w:hanging="360"/>
+      </w:pPr>
+      <w:rPr>
+        <w:rFonts w:ascii="Symbol" w:hAnsi="Symbol" w:hint="default"/>
+      </w:rPr>
+    </w:lvl>
+    <w:lvl w:ilvl="7" w:tplc="04070003" w:tentative="1">
+      <w:start w:val="1"/>
+      <w:numFmt w:val="bullet"/>
+      <w:lvlText w:val="o"/>
+      <w:lvlJc w:val="left"/>
+      <w:pPr>
+        <w:ind w:left="5760" w:hanging="360"/>
+      </w:pPr>
+      <w:rPr>
+        <w:rFonts w:ascii="Courier New" w:hAnsi="Courier New" w:cs="Courier New" w:hint="default"/>
+      </w:rPr>
+    </w:lvl>
+    <w:lvl w:ilvl="8" w:tplc="04070005" w:tentative="1">
+      <w:start w:val="1"/>
+      <w:numFmt w:val="bullet"/>
+      <w:lvlText w:val=""/>
+      <w:lvlJc w:val="left"/>
+      <w:pPr>
+        <w:ind w:left="6480" w:hanging="360"/>
+      </w:pPr>
+      <w:rPr>
+        <w:rFonts w:ascii="Wingdings" w:hAnsi="Wingdings" w:hint="default"/>
+      </w:rPr>
+    </w:lvl>
+  </w:abstractNum>
+  <w:abstractNum w:abstractNumId="5" w15:restartNumberingAfterBreak="0">
+    <w:nsid w:val="557A6009"/>
+    <w:multiLevelType w:val="hybridMultilevel"/>
+    <w:tmpl w:val="F82678C2"/>
+    <w:lvl w:ilvl="0" w:tplc="04070001">
+      <w:start w:val="1"/>
+      <w:numFmt w:val="bullet"/>
+      <w:lvlText w:val=""/>
+      <w:lvlJc w:val="left"/>
+      <w:pPr>
+        <w:ind w:left="720" w:hanging="360"/>
+      </w:pPr>
+      <w:rPr>
+        <w:rFonts w:ascii="Symbol" w:hAnsi="Symbol" w:hint="default"/>
+      </w:rPr>
+    </w:lvl>
+    <w:lvl w:ilvl="1" w:tplc="04070003" w:tentative="1">
+      <w:start w:val="1"/>
+      <w:numFmt w:val="bullet"/>
+      <w:lvlText w:val="o"/>
+      <w:lvlJc w:val="left"/>
+      <w:pPr>
+        <w:ind w:left="1440" w:hanging="360"/>
+      </w:pPr>
+      <w:rPr>
+        <w:rFonts w:ascii="Courier New" w:hAnsi="Courier New" w:cs="Courier New" w:hint="default"/>
+      </w:rPr>
+    </w:lvl>
+    <w:lvl w:ilvl="2" w:tplc="04070005" w:tentative="1">
+      <w:start w:val="1"/>
+      <w:numFmt w:val="bullet"/>
+      <w:lvlText w:val=""/>
+      <w:lvlJc w:val="left"/>
+      <w:pPr>
+        <w:ind w:left="2160" w:hanging="360"/>
+      </w:pPr>
+      <w:rPr>
+        <w:rFonts w:ascii="Wingdings" w:hAnsi="Wingdings" w:hint="default"/>
+      </w:rPr>
+    </w:lvl>
+    <w:lvl w:ilvl="3" w:tplc="04070001" w:tentative="1">
+      <w:start w:val="1"/>
+      <w:numFmt w:val="bullet"/>
+      <w:lvlText w:val=""/>
+      <w:lvlJc w:val="left"/>
+      <w:pPr>
+        <w:ind w:left="2880" w:hanging="360"/>
+      </w:pPr>
+      <w:rPr>
+        <w:rFonts w:ascii="Symbol" w:hAnsi="Symbol" w:hint="default"/>
+      </w:rPr>
+    </w:lvl>
+    <w:lvl w:ilvl="4" w:tplc="04070003" w:tentative="1">
+      <w:start w:val="1"/>
+      <w:numFmt w:val="bullet"/>
+      <w:lvlText w:val="o"/>
+      <w:lvlJc w:val="left"/>
+      <w:pPr>
+        <w:ind w:left="3600" w:hanging="360"/>
+      </w:pPr>
+      <w:rPr>
+        <w:rFonts w:ascii="Courier New" w:hAnsi="Courier New" w:cs="Courier New" w:hint="default"/>
+      </w:rPr>
+    </w:lvl>
+    <w:lvl w:ilvl="5" w:tplc="04070005" w:tentative="1">
+      <w:start w:val="1"/>
+      <w:numFmt w:val="bullet"/>
+      <w:lvlText w:val=""/>
+      <w:lvlJc w:val="left"/>
+      <w:pPr>
+        <w:ind w:left="4320" w:hanging="360"/>
+      </w:pPr>
+      <w:rPr>
+        <w:rFonts w:ascii="Wingdings" w:hAnsi="Wingdings" w:hint="default"/>
+      </w:rPr>
+    </w:lvl>
+    <w:lvl w:ilvl="6" w:tplc="04070001" w:tentative="1">
+      <w:start w:val="1"/>
+      <w:numFmt w:val="bullet"/>
+      <w:lvlText w:val=""/>
+      <w:lvlJc w:val="left"/>
+      <w:pPr>
+        <w:ind w:left="5040" w:hanging="360"/>
+      </w:pPr>
+      <w:rPr>
+        <w:rFonts w:ascii="Symbol" w:hAnsi="Symbol" w:hint="default"/>
+      </w:rPr>
+    </w:lvl>
+    <w:lvl w:ilvl="7" w:tplc="04070003" w:tentative="1">
+      <w:start w:val="1"/>
+      <w:numFmt w:val="bullet"/>
+      <w:lvlText w:val="o"/>
+      <w:lvlJc w:val="left"/>
+      <w:pPr>
+        <w:ind w:left="5760" w:hanging="360"/>
+      </w:pPr>
+      <w:rPr>
+        <w:rFonts w:ascii="Courier New" w:hAnsi="Courier New" w:cs="Courier New" w:hint="default"/>
+      </w:rPr>
+    </w:lvl>
+    <w:lvl w:ilvl="8" w:tplc="04070005" w:tentative="1">
+      <w:start w:val="1"/>
+      <w:numFmt w:val="bullet"/>
+      <w:lvlText w:val=""/>
+      <w:lvlJc w:val="left"/>
+      <w:pPr>
+        <w:ind w:left="6480" w:hanging="360"/>
+      </w:pPr>
+      <w:rPr>
+        <w:rFonts w:ascii="Wingdings" w:hAnsi="Wingdings" w:hint="default"/>
+      </w:rPr>
+    </w:lvl>
+  </w:abstractNum>
+  <w:abstractNum w:abstractNumId="6" w15:restartNumberingAfterBreak="0">
+    <w:nsid w:val="636A213C"/>
+    <w:multiLevelType w:val="hybridMultilevel"/>
+    <w:tmpl w:val="804090A6"/>
+    <w:lvl w:ilvl="0" w:tplc="04070001">
+      <w:start w:val="1"/>
+      <w:numFmt w:val="bullet"/>
+      <w:lvlText w:val=""/>
+      <w:lvlJc w:val="left"/>
+      <w:pPr>
+        <w:ind w:left="720" w:hanging="360"/>
+      </w:pPr>
+      <w:rPr>
+        <w:rFonts w:ascii="Symbol" w:hAnsi="Symbol" w:hint="default"/>
+      </w:rPr>
+    </w:lvl>
+    <w:lvl w:ilvl="1" w:tplc="04070003" w:tentative="1">
+      <w:start w:val="1"/>
+      <w:numFmt w:val="bullet"/>
+      <w:lvlText w:val="o"/>
+      <w:lvlJc w:val="left"/>
+      <w:pPr>
+        <w:ind w:left="1440" w:hanging="360"/>
+      </w:pPr>
+      <w:rPr>
+        <w:rFonts w:ascii="Courier New" w:hAnsi="Courier New" w:cs="Courier New" w:hint="default"/>
+      </w:rPr>
+    </w:lvl>
+    <w:lvl w:ilvl="2" w:tplc="04070005" w:tentative="1">
+      <w:start w:val="1"/>
+      <w:numFmt w:val="bullet"/>
+      <w:lvlText w:val=""/>
+      <w:lvlJc w:val="left"/>
+      <w:pPr>
+        <w:ind w:left="2160" w:hanging="360"/>
+      </w:pPr>
+      <w:rPr>
+        <w:rFonts w:ascii="Wingdings" w:hAnsi="Wingdings" w:hint="default"/>
+      </w:rPr>
+    </w:lvl>
+    <w:lvl w:ilvl="3" w:tplc="04070001" w:tentative="1">
+      <w:start w:val="1"/>
+      <w:numFmt w:val="bullet"/>
+      <w:lvlText w:val=""/>
+      <w:lvlJc w:val="left"/>
+      <w:pPr>
+        <w:ind w:left="2880" w:hanging="360"/>
+      </w:pPr>
+      <w:rPr>
+        <w:rFonts w:ascii="Symbol" w:hAnsi="Symbol" w:hint="default"/>
+      </w:rPr>
+    </w:lvl>
+    <w:lvl w:ilvl="4" w:tplc="04070003" w:tentative="1">
+      <w:start w:val="1"/>
+      <w:numFmt w:val="bullet"/>
+      <w:lvlText w:val="o"/>
+      <w:lvlJc w:val="left"/>
+      <w:pPr>
+        <w:ind w:left="3600" w:hanging="360"/>
+      </w:pPr>
+      <w:rPr>
+        <w:rFonts w:ascii="Courier New" w:hAnsi="Courier New" w:cs="Courier New" w:hint="default"/>
+      </w:rPr>
+    </w:lvl>
+    <w:lvl w:ilvl="5" w:tplc="04070005" w:tentative="1">
+      <w:start w:val="1"/>
+      <w:numFmt w:val="bullet"/>
+      <w:lvlText w:val=""/>
+      <w:lvlJc w:val="left"/>
+      <w:pPr>
+        <w:ind w:left="4320" w:hanging="360"/>
+      </w:pPr>
+      <w:rPr>
+        <w:rFonts w:ascii="Wingdings" w:hAnsi="Wingdings" w:hint="default"/>
+      </w:rPr>
+    </w:lvl>
+    <w:lvl w:ilvl="6" w:tplc="04070001" w:tentative="1">
+      <w:start w:val="1"/>
+      <w:numFmt w:val="bullet"/>
+      <w:lvlText w:val=""/>
+      <w:lvlJc w:val="left"/>
+      <w:pPr>
+        <w:ind w:left="5040" w:hanging="360"/>
+      </w:pPr>
+      <w:rPr>
+        <w:rFonts w:ascii="Symbol" w:hAnsi="Symbol" w:hint="default"/>
+      </w:rPr>
+    </w:lvl>
+    <w:lvl w:ilvl="7" w:tplc="04070003" w:tentative="1">
+      <w:start w:val="1"/>
+      <w:numFmt w:val="bullet"/>
+      <w:lvlText w:val="o"/>
+      <w:lvlJc w:val="left"/>
+      <w:pPr>
+        <w:ind w:left="5760" w:hanging="360"/>
+      </w:pPr>
+      <w:rPr>
+        <w:rFonts w:ascii="Courier New" w:hAnsi="Courier New" w:cs="Courier New" w:hint="default"/>
+      </w:rPr>
+    </w:lvl>
+    <w:lvl w:ilvl="8" w:tplc="04070005" w:tentative="1">
+      <w:start w:val="1"/>
+      <w:numFmt w:val="bullet"/>
+      <w:lvlText w:val=""/>
+      <w:lvlJc w:val="left"/>
+      <w:pPr>
+        <w:ind w:left="6480" w:hanging="360"/>
+      </w:pPr>
+      <w:rPr>
+        <w:rFonts w:ascii="Wingdings" w:hAnsi="Wingdings" w:hint="default"/>
+      </w:rPr>
+    </w:lvl>
+  </w:abstractNum>
   <w:num w:numId="1">
+    <w:abstractNumId w:val="3"/>
+  </w:num>
+  <w:num w:numId="2">
     <w:abstractNumId w:val="2"/>
   </w:num>
-  <w:num w:numId="2">
+  <w:num w:numId="3">
     <w:abstractNumId w:val="1"/>
   </w:num>
-  <w:num w:numId="3">
+  <w:num w:numId="4">
+    <w:abstractNumId w:val="6"/>
+  </w:num>
+  <w:num w:numId="5">
+    <w:abstractNumId w:val="5"/>
+  </w:num>
+  <w:num w:numId="6">
     <w:abstractNumId w:val="0"/>
+  </w:num>
+  <w:num w:numId="7">
+    <w:abstractNumId w:val="4"/>
   </w:num>
 </w:numbering>
 </file>
@@ -868,6 +1837,49 @@
     <w:name w:val="Normal"/>
     <w:qFormat/>
   </w:style>
+  <w:style w:type="paragraph" w:styleId="berschrift1">
+    <w:name w:val="heading 1"/>
+    <w:basedOn w:val="Standard"/>
+    <w:next w:val="Standard"/>
+    <w:link w:val="berschrift1Zchn"/>
+    <w:uiPriority w:val="9"/>
+    <w:qFormat/>
+    <w:rsid w:val="00FF3AB8"/>
+    <w:pPr>
+      <w:keepNext/>
+      <w:keepLines/>
+      <w:spacing w:before="240" w:after="0"/>
+      <w:outlineLvl w:val="0"/>
+    </w:pPr>
+    <w:rPr>
+      <w:rFonts w:asciiTheme="majorHAnsi" w:eastAsiaTheme="majorEastAsia" w:hAnsiTheme="majorHAnsi" w:cstheme="majorBidi"/>
+      <w:color w:val="2F5496" w:themeColor="accent1" w:themeShade="BF"/>
+      <w:sz w:val="32"/>
+      <w:szCs w:val="32"/>
+    </w:rPr>
+  </w:style>
+  <w:style w:type="paragraph" w:styleId="berschrift2">
+    <w:name w:val="heading 2"/>
+    <w:basedOn w:val="Standard"/>
+    <w:next w:val="Standard"/>
+    <w:link w:val="berschrift2Zchn"/>
+    <w:uiPriority w:val="9"/>
+    <w:unhideWhenUsed/>
+    <w:qFormat/>
+    <w:rsid w:val="00FF3AB8"/>
+    <w:pPr>
+      <w:keepNext/>
+      <w:keepLines/>
+      <w:spacing w:before="40" w:after="0"/>
+      <w:outlineLvl w:val="1"/>
+    </w:pPr>
+    <w:rPr>
+      <w:rFonts w:asciiTheme="majorHAnsi" w:eastAsiaTheme="majorEastAsia" w:hAnsiTheme="majorHAnsi" w:cstheme="majorBidi"/>
+      <w:color w:val="2F5496" w:themeColor="accent1" w:themeShade="BF"/>
+      <w:sz w:val="26"/>
+      <w:szCs w:val="26"/>
+    </w:rPr>
+  </w:style>
   <w:style w:type="character" w:default="1" w:styleId="Absatz-Standardschriftart">
     <w:name w:val="Default Paragraph Font"/>
     <w:uiPriority w:val="1"/>
@@ -905,6 +1917,32 @@
       <w:ind w:left="720"/>
       <w:contextualSpacing/>
     </w:pPr>
+  </w:style>
+  <w:style w:type="character" w:customStyle="1" w:styleId="berschrift1Zchn">
+    <w:name w:val="Überschrift 1 Zchn"/>
+    <w:basedOn w:val="Absatz-Standardschriftart"/>
+    <w:link w:val="berschrift1"/>
+    <w:uiPriority w:val="9"/>
+    <w:rsid w:val="00FF3AB8"/>
+    <w:rPr>
+      <w:rFonts w:asciiTheme="majorHAnsi" w:eastAsiaTheme="majorEastAsia" w:hAnsiTheme="majorHAnsi" w:cstheme="majorBidi"/>
+      <w:color w:val="2F5496" w:themeColor="accent1" w:themeShade="BF"/>
+      <w:sz w:val="32"/>
+      <w:szCs w:val="32"/>
+    </w:rPr>
+  </w:style>
+  <w:style w:type="character" w:customStyle="1" w:styleId="berschrift2Zchn">
+    <w:name w:val="Überschrift 2 Zchn"/>
+    <w:basedOn w:val="Absatz-Standardschriftart"/>
+    <w:link w:val="berschrift2"/>
+    <w:uiPriority w:val="9"/>
+    <w:rsid w:val="00FF3AB8"/>
+    <w:rPr>
+      <w:rFonts w:asciiTheme="majorHAnsi" w:eastAsiaTheme="majorEastAsia" w:hAnsiTheme="majorHAnsi" w:cstheme="majorBidi"/>
+      <w:color w:val="2F5496" w:themeColor="accent1" w:themeShade="BF"/>
+      <w:sz w:val="26"/>
+      <w:szCs w:val="26"/>
+    </w:rPr>
   </w:style>
 </w:styles>
 </file>

</xml_diff>